<commit_message>
Modificado el proceso de seleccion
</commit_message>
<xml_diff>
--- a/D01/Proceso de selección.docx
+++ b/D01/Proceso de selección.docx
@@ -443,7 +443,7 @@
               </mc:Choice>
               <mc:Fallback>
                 <w:pict>
-                  <v:shapetype id="_x0000_t202" coordsize="21600,21600" o:spt="202" path="m,l,21600r21600,l21600,xe">
+                  <v:shapetype w14:anchorId="5455B6C4" id="_x0000_t202" coordsize="21600,21600" o:spt="202" path="m,l,21600r21600,l21600,xe">
                     <v:stroke joinstyle="miter"/>
                     <v:path gradientshapeok="t" o:connecttype="rect"/>
                   </v:shapetype>
@@ -463,6 +463,7 @@
                             <w:dataBinding w:prefixMappings="xmlns:ns0='http://purl.org/dc/elements/1.1/' xmlns:ns1='http://schemas.openxmlformats.org/package/2006/metadata/core-properties' " w:xpath="/ns1:coreProperties[1]/ns0:creator[1]" w:storeItemID="{6C3C8BC8-F283-45AE-878A-BAB7291924A1}"/>
                             <w:text/>
                           </w:sdtPr>
+                          <w:sdtEndPr/>
                           <w:sdtContent>
                             <w:p>
                               <w:pPr>
@@ -508,6 +509,7 @@
                               <w:dataBinding w:prefixMappings="xmlns:ns0='http://schemas.microsoft.com/office/2006/coverPageProps' " w:xpath="/ns0:CoverPageProperties[1]/ns0:CompanyEmail[1]" w:storeItemID="{55AF091B-3C7A-41E3-B477-F2FDAA23CFDA}"/>
                               <w:text/>
                             </w:sdtPr>
+                            <w:sdtEndPr/>
                             <w:sdtContent>
                               <w:r>
                                 <w:rPr>
@@ -690,7 +692,7 @@
               </mc:Choice>
               <mc:Fallback>
                 <w:pict>
-                  <v:shape id="Cuadro de texto 154" o:spid="_x0000_s1027" type="#_x0000_t202" style="position:absolute;margin-left:0;margin-top:0;width:8in;height:286.5pt;z-index:251659264;visibility:visible;mso-wrap-style:square;mso-width-percent:941;mso-height-percent:363;mso-top-percent:300;mso-wrap-distance-left:9pt;mso-wrap-distance-top:0;mso-wrap-distance-right:9pt;mso-wrap-distance-bottom:0;mso-position-horizontal:center;mso-position-horizontal-relative:page;mso-position-vertical-relative:page;mso-width-percent:941;mso-height-percent:363;mso-top-percent:300;mso-width-relative:page;mso-height-relative:page;v-text-anchor:bottom" o:gfxdata="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" filled="f" stroked="f" strokeweight=".5pt">
+                  <v:shape w14:anchorId="0A480759" id="Cuadro de texto 154" o:spid="_x0000_s1027" type="#_x0000_t202" style="position:absolute;margin-left:0;margin-top:0;width:8in;height:286.5pt;z-index:251659264;visibility:visible;mso-wrap-style:square;mso-width-percent:941;mso-height-percent:363;mso-top-percent:300;mso-wrap-distance-left:9pt;mso-wrap-distance-top:0;mso-wrap-distance-right:9pt;mso-wrap-distance-bottom:0;mso-position-horizontal:center;mso-position-horizontal-relative:page;mso-position-vertical-relative:page;mso-width-percent:941;mso-height-percent:363;mso-top-percent:300;mso-width-relative:page;mso-height-relative:page;v-text-anchor:bottom" o:gfxdata="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" filled="f" stroked="f" strokeweight=".5pt">
                     <v:textbox inset="126pt,0,54pt,0">
                       <w:txbxContent>
                         <w:p>
@@ -747,6 +749,7 @@
                             <w:dataBinding w:prefixMappings="xmlns:ns0='http://purl.org/dc/elements/1.1/' xmlns:ns1='http://schemas.openxmlformats.org/package/2006/metadata/core-properties' " w:xpath="/ns1:coreProperties[1]/ns0:subject[1]" w:storeItemID="{6C3C8BC8-F283-45AE-878A-BAB7291924A1}"/>
                             <w:text/>
                           </w:sdtPr>
+                          <w:sdtEndPr/>
                           <w:sdtContent>
                             <w:p>
                               <w:pPr>
@@ -1021,11 +1024,7 @@
               </mc:Choice>
               <mc:Fallback>
                 <w:pict>
-                  <v:shapetype w14:anchorId="49B55A9D" id="_x0000_t202" coordsize="21600,21600" o:spt="202" path="m,l,21600r21600,l21600,xe">
-                    <v:stroke joinstyle="miter"/>
-                    <v:path gradientshapeok="t" o:connecttype="rect"/>
-                  </v:shapetype>
-                  <v:shape id="Cuadro de texto 1" o:spid="_x0000_s1028" type="#_x0000_t202" style="position:absolute;margin-left:-26.7pt;margin-top:532.3pt;width:447.8pt;height:63.25pt;z-index:251663360;visibility:visible;mso-wrap-style:square;mso-width-percent:0;mso-height-percent:0;mso-wrap-distance-left:9pt;mso-wrap-distance-top:0;mso-wrap-distance-right:9pt;mso-wrap-distance-bottom:0;mso-position-horizontal:absolute;mso-position-horizontal-relative:text;mso-position-vertical:absolute;mso-position-vertical-relative:text;mso-width-percent:0;mso-height-percent:0;mso-width-relative:margin;mso-height-relative:margin;v-text-anchor:top" o:gfxdata="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" fillcolor="white [3201]" stroked="f" strokeweight=".5pt">
+                  <v:shape w14:anchorId="49B55A9D" id="Cuadro de texto 1" o:spid="_x0000_s1028" type="#_x0000_t202" style="position:absolute;margin-left:-26.7pt;margin-top:532.3pt;width:447.8pt;height:63.25pt;z-index:251663360;visibility:visible;mso-wrap-style:square;mso-width-percent:0;mso-height-percent:0;mso-wrap-distance-left:9pt;mso-wrap-distance-top:0;mso-wrap-distance-right:9pt;mso-wrap-distance-bottom:0;mso-position-horizontal:absolute;mso-position-horizontal-relative:text;mso-position-vertical:absolute;mso-position-vertical-relative:text;mso-width-percent:0;mso-height-percent:0;mso-width-relative:margin;mso-height-relative:margin;v-text-anchor:top" o:gfxdata="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" fillcolor="white [3201]" stroked="f" strokeweight=".5pt">
                     <v:textbox>
                       <w:txbxContent>
                         <w:tbl>
@@ -1257,15 +1256,31 @@
         <w:t xml:space="preserve"> recogidas en unas tablas acompañadas de u</w:t>
       </w:r>
       <w:r>
-        <w:t>na nota, ya sea A</w:t>
-      </w:r>
-      <w:proofErr w:type="gramStart"/>
-      <w:r>
-        <w:t>+,A</w:t>
-      </w:r>
-      <w:proofErr w:type="gramEnd"/>
-      <w:r>
-        <w:t>,B,C,F o F</w:t>
+        <w:t>na nota, ya sea A+,</w:t>
+      </w:r>
+      <w:r>
+        <w:t xml:space="preserve"> </w:t>
+      </w:r>
+      <w:r>
+        <w:t>A,</w:t>
+      </w:r>
+      <w:r>
+        <w:t xml:space="preserve"> </w:t>
+      </w:r>
+      <w:r>
+        <w:t>B,</w:t>
+      </w:r>
+      <w:r>
+        <w:t xml:space="preserve"> </w:t>
+      </w:r>
+      <w:r>
+        <w:t>C,</w:t>
+      </w:r>
+      <w:r>
+        <w:t xml:space="preserve"> </w:t>
+      </w:r>
+      <w:r>
+        <w:t>F o F</w:t>
       </w:r>
       <w:r>
         <w:t>, ordenadas de mejor a peor respectivamente. Terminando con un resultado, es decir, los candidatos elegidos con mejor nota para el equipo. Cabe destacar que también están incluidas las entrevistas con los candidatos, y posibles futuros miembros del grupo.</w:t>
@@ -1660,6 +1675,9 @@
       </w:r>
     </w:p>
     <w:p>
+      <w:pPr>
+        <w:jc w:val="both"/>
+      </w:pPr>
       <w:r>
         <w:t xml:space="preserve">Busco alumnos de tercero de Ingeniería Informática de Software que vayan a cursar la asignatura de “Diseño y Pruebas”, para realizar los proyectos grupales que nos pidan. A parte de la tecnología requerida en la asignatura como puede ser el </w:t>
       </w:r>
@@ -1697,14 +1715,12 @@
       <w:r>
         <w:t xml:space="preserve">. </w:t>
       </w:r>
-      <w:proofErr w:type="gramStart"/>
       <w:r>
         <w:rPr>
           <w:b/>
         </w:rPr>
-        <w:t>El objetivo a alcanzar</w:t>
-      </w:r>
-      <w:proofErr w:type="gramEnd"/>
+        <w:t>El objetivo para alcanzar</w:t>
+      </w:r>
       <w:r>
         <w:rPr>
           <w:b/>
@@ -1713,6 +1729,9 @@
       </w:r>
     </w:p>
     <w:p>
+      <w:pPr>
+        <w:jc w:val="both"/>
+      </w:pPr>
       <w:r>
         <w:rPr>
           <w:b/>
@@ -1932,6 +1951,81 @@
       <w:pPr>
         <w:jc w:val="both"/>
         <w:rPr>
+          <w:i/>
+        </w:rPr>
+      </w:pPr>
+      <w:r>
+        <w:rPr>
+          <w:i/>
+        </w:rPr>
+        <w:t>Te adjunto nuestros currículums:</w:t>
+      </w:r>
+    </w:p>
+    <w:p>
+      <w:pPr>
+        <w:jc w:val="both"/>
+      </w:pPr>
+      <w:hyperlink r:id="rId9" w:tgtFrame="_blank" w:history="1">
+        <w:r>
+          <w:rPr>
+            <w:rStyle w:val="Hipervnculo"/>
+          </w:rPr>
+          <w:t>https://www.linkedin.com/in/francisco-de-paz-galán-961562172/</w:t>
+        </w:r>
+      </w:hyperlink>
+    </w:p>
+    <w:p>
+      <w:pPr>
+        <w:jc w:val="both"/>
+        <w:rPr>
+          <w:i/>
+        </w:rPr>
+      </w:pPr>
+      <w:hyperlink r:id="rId10" w:history="1">
+        <w:r>
+          <w:rPr>
+            <w:rStyle w:val="Hipervnculo"/>
+            <w:i/>
+          </w:rPr>
+          <w:t>https://www.linkedin.com/in/pablo-mart%C3%ADnez-figueroa-3a021b173/</w:t>
+        </w:r>
+      </w:hyperlink>
+    </w:p>
+    <w:p>
+      <w:pPr>
+        <w:jc w:val="both"/>
+        <w:rPr>
+          <w:i/>
+        </w:rPr>
+      </w:pPr>
+      <w:hyperlink r:id="rId11" w:history="1">
+        <w:r>
+          <w:rPr>
+            <w:rStyle w:val="Hipervnculo"/>
+            <w:i/>
+          </w:rPr>
+          <w:t>https://www.linkedin.com/in/antonio-manuel-mon</w:t>
+        </w:r>
+        <w:r>
+          <w:rPr>
+            <w:rStyle w:val="Hipervnculo"/>
+            <w:i/>
+          </w:rPr>
+          <w:t>t</w:t>
+        </w:r>
+        <w:r>
+          <w:rPr>
+            <w:rStyle w:val="Hipervnculo"/>
+            <w:i/>
+          </w:rPr>
+          <w:t>a%C3%B1o-aguilera-6b9583173/</w:t>
+        </w:r>
+      </w:hyperlink>
+    </w:p>
+    <w:p>
+      <w:pPr>
+        <w:jc w:val="both"/>
+        <w:rPr>
           <w:u w:val="single"/>
         </w:rPr>
       </w:pPr>
@@ -2105,20 +2199,112 @@
           <w:i/>
         </w:rPr>
       </w:pPr>
+      <w:r>
+        <w:rPr>
+          <w:i/>
+        </w:rPr>
+        <w:t>Jesús, ¿aún tienes hueco en DP? Al final no voy a ir a septiembre y la voy a hacer de 0 el año que viene.</w:t>
+      </w:r>
+    </w:p>
+    <w:p>
+      <w:pPr>
+        <w:jc w:val="both"/>
+      </w:pPr>
+      <w:r>
+        <w:rPr>
+          <w:i/>
+        </w:rPr>
+        <w:t xml:space="preserve">Te paso mi perfil de </w:t>
+      </w:r>
+      <w:r>
+        <w:rPr>
+          <w:i/>
+        </w:rPr>
+        <w:t xml:space="preserve">LinkedIn: </w:t>
+      </w:r>
+      <w:hyperlink r:id="rId12" w:tgtFrame="_blank" w:history="1">
+        <w:r>
+          <w:rPr>
+            <w:rStyle w:val="Hipervnculo"/>
+          </w:rPr>
+          <w:t>https://www.linkedin.com/in/lucía-del-carmen-fuentes-1a2632111/</w:t>
+        </w:r>
+      </w:hyperlink>
+    </w:p>
+    <w:p>
+      <w:pPr>
+        <w:jc w:val="both"/>
+        <w:rPr>
+          <w:i/>
+        </w:rPr>
+      </w:pPr>
+    </w:p>
+    <w:p>
+      <w:pPr>
+        <w:jc w:val="both"/>
+        <w:rPr>
+          <w:i/>
+        </w:rPr>
+      </w:pPr>
+    </w:p>
+    <w:p>
+      <w:pPr>
+        <w:jc w:val="both"/>
+        <w:rPr>
+          <w:u w:val="single"/>
+        </w:rPr>
+      </w:pPr>
+      <w:r>
+        <w:rPr>
+          <w:u w:val="single"/>
+        </w:rPr>
+        <w:lastRenderedPageBreak/>
+        <w:t>Carlos Albalat Heredia</w:t>
+      </w:r>
+    </w:p>
+    <w:p>
+      <w:pPr>
+        <w:jc w:val="both"/>
+        <w:rPr>
+          <w:i/>
+        </w:rPr>
+      </w:pPr>
+      <w:r>
+        <w:rPr>
+          <w:i/>
+        </w:rPr>
+        <w:t xml:space="preserve">Que tal Jesús, he visto el anuncio de DP en </w:t>
+      </w:r>
       <w:proofErr w:type="spellStart"/>
       <w:r>
         <w:rPr>
           <w:i/>
         </w:rPr>
-        <w:t>Quillo</w:t>
+        <w:t>Telegram</w:t>
       </w:r>
       <w:proofErr w:type="spellEnd"/>
       <w:r>
         <w:rPr>
           <w:i/>
         </w:rPr>
-        <w:t xml:space="preserve"> Jesús, ¿aún tienes hueco en DP? Al final no voy a ir a septiembre y la voy a hacer de 0 el año que viene.</w:t>
-      </w:r>
+        <w:t>. Yo también me voy a coger DP este año y como ya hemos trabajado juntos antes he pensado en ponernos juntos. ¿Qué te parece?</w:t>
+      </w:r>
+    </w:p>
+    <w:p>
+      <w:r>
+        <w:rPr>
+          <w:i/>
+        </w:rPr>
+        <w:t xml:space="preserve">Aquí tienes mi perfil en LinkedIn: </w:t>
+      </w:r>
+      <w:hyperlink r:id="rId13" w:tgtFrame="_blank" w:history="1">
+        <w:r>
+          <w:rPr>
+            <w:rStyle w:val="Hipervnculo"/>
+          </w:rPr>
+          <w:t>https://www.linkedin.com/in/carlos-albalat-heredia-bb256b173/</w:t>
+        </w:r>
+      </w:hyperlink>
     </w:p>
     <w:p>
       <w:pPr>
@@ -2131,35 +2317,88 @@
         <w:rPr>
           <w:u w:val="single"/>
         </w:rPr>
-        <w:t>Carlos Albalat Heredia</w:t>
-      </w:r>
-    </w:p>
-    <w:p>
-      <w:pPr>
-        <w:jc w:val="both"/>
-        <w:rPr>
-          <w:i/>
-        </w:rPr>
-      </w:pPr>
-      <w:r>
-        <w:rPr>
-          <w:i/>
-        </w:rPr>
-        <w:t xml:space="preserve">Que tal Jesús, he visto el anuncio de DP en </w:t>
-      </w:r>
-      <w:proofErr w:type="spellStart"/>
-      <w:r>
-        <w:rPr>
-          <w:i/>
-        </w:rPr>
-        <w:t>Telegram</w:t>
-      </w:r>
-      <w:proofErr w:type="spellEnd"/>
-      <w:r>
-        <w:rPr>
-          <w:i/>
-        </w:rPr>
-        <w:t>. Yo también me voy a coger DP este año y como ya hemos trabajado juntos antes he pensado en ponernos juntos. ¿Qué te parece?</w:t>
+        <w:t xml:space="preserve">Pablo Vázquez Zambrano </w:t>
+      </w:r>
+    </w:p>
+    <w:p>
+      <w:pPr>
+        <w:jc w:val="both"/>
+      </w:pPr>
+      <w:r>
+        <w:rPr>
+          <w:i/>
+        </w:rPr>
+        <w:t xml:space="preserve">Antonio, ¿hay hueco en tu grupo de DP el año que viene? </w:t>
+      </w:r>
+      <w:r>
+        <w:t>(mensaje enviado una vez que Antonio Manuel estaba en el grupo).</w:t>
+      </w:r>
+    </w:p>
+    <w:p>
+      <w:pPr>
+        <w:pStyle w:val="Ttulo1"/>
+        <w:rPr>
+          <w:b/>
+        </w:rPr>
+      </w:pPr>
+      <w:r>
+        <w:rPr>
+          <w:b/>
+        </w:rPr>
+        <w:t>Entrevistas</w:t>
+      </w:r>
+    </w:p>
+    <w:p>
+      <w:pPr>
+        <w:jc w:val="both"/>
+      </w:pPr>
+      <w:r>
+        <w:t>Se realizaron una serie de entrevistas a los solicitantes para conocer personalmente a cada uno de los posibles integrantes. Estas entrevistas sirvieron para calificarlos</w:t>
+      </w:r>
+      <w:r>
+        <w:t xml:space="preserve"> y elegir a los integrantes finales. La evaluación de </w:t>
+      </w:r>
+      <w:proofErr w:type="gramStart"/>
+      <w:r>
+        <w:t>los mismos</w:t>
+      </w:r>
+      <w:proofErr w:type="gramEnd"/>
+      <w:r>
+        <w:t xml:space="preserve"> se detalla en el próximo apartado.</w:t>
+      </w:r>
+    </w:p>
+    <w:p>
+      <w:pPr>
+        <w:pStyle w:val="Ttulo1"/>
+        <w:rPr>
+          <w:b/>
+        </w:rPr>
+      </w:pPr>
+      <w:r>
+        <w:rPr>
+          <w:b/>
+        </w:rPr>
+        <w:t>Evaluación</w:t>
+      </w:r>
+      <w:r>
+        <w:rPr>
+          <w:b/>
+        </w:rPr>
+        <w:t xml:space="preserve"> y resultados</w:t>
+      </w:r>
+    </w:p>
+    <w:p>
+      <w:pPr>
+        <w:jc w:val="both"/>
+      </w:pPr>
+      <w:r>
+        <w:t xml:space="preserve">En este apartado se recoge el resultado de las entrevistas, </w:t>
+      </w:r>
+      <w:r>
+        <w:t>donde las cualidades son evaluadas mediante una nota</w:t>
+      </w:r>
+      <w:r>
+        <w:t>:</w:t>
       </w:r>
     </w:p>
     <w:p>
@@ -2173,130 +2412,34 @@
         <w:rPr>
           <w:u w:val="single"/>
         </w:rPr>
-        <w:t xml:space="preserve">Pablo Vázquez Zambrano </w:t>
-      </w:r>
-    </w:p>
-    <w:p>
-      <w:pPr>
-        <w:jc w:val="both"/>
-      </w:pPr>
-      <w:r>
-        <w:rPr>
-          <w:i/>
-        </w:rPr>
-        <w:t xml:space="preserve">Antonio, ¿hay hueco en tu grupo de DP el año que viene? </w:t>
-      </w:r>
-      <w:r>
-        <w:t>(mensaje enviado una vez que Antonio Manuel estaba en el grupo).</w:t>
-      </w:r>
-    </w:p>
-    <w:p>
-      <w:pPr>
-        <w:pStyle w:val="Ttulo1"/>
-        <w:rPr>
-          <w:b/>
-        </w:rPr>
-      </w:pPr>
-      <w:r>
-        <w:rPr>
-          <w:b/>
-        </w:rPr>
-        <w:lastRenderedPageBreak/>
-        <w:t>Entrevistas</w:t>
-      </w:r>
-    </w:p>
-    <w:p>
-      <w:pPr>
-        <w:jc w:val="both"/>
-      </w:pPr>
-      <w:r>
-        <w:t>Se realizaron una serie de entrevistas a los solicitantes para conocer personalmente a cada uno de los posibles integrantes. Estas entrevistas sirvieron para calificarlos</w:t>
-      </w:r>
-      <w:r>
-        <w:t xml:space="preserve"> y elegir a los integrantes finales. La evaluación de </w:t>
-      </w:r>
-      <w:proofErr w:type="gramStart"/>
-      <w:r>
-        <w:t>los mismos</w:t>
-      </w:r>
-      <w:proofErr w:type="gramEnd"/>
-      <w:r>
-        <w:t xml:space="preserve"> se detalla en el próximo apartado.</w:t>
-      </w:r>
-    </w:p>
-    <w:p>
-      <w:pPr>
-        <w:pStyle w:val="Ttulo1"/>
-        <w:rPr>
-          <w:b/>
-        </w:rPr>
-      </w:pPr>
-      <w:r>
-        <w:rPr>
-          <w:b/>
-        </w:rPr>
-        <w:t>Evaluación</w:t>
-      </w:r>
-      <w:r>
-        <w:rPr>
-          <w:b/>
-        </w:rPr>
-        <w:t xml:space="preserve"> y resultados</w:t>
-      </w:r>
-    </w:p>
-    <w:p>
-      <w:pPr>
-        <w:jc w:val="both"/>
-      </w:pPr>
-      <w:r>
-        <w:t xml:space="preserve">En este apartado se recoge el resultado de las entrevistas, </w:t>
-      </w:r>
-      <w:r>
-        <w:t>donde las cualidades son evaluadas mediante una nota</w:t>
-      </w:r>
-      <w:r>
-        <w:t>:</w:t>
-      </w:r>
-    </w:p>
-    <w:p>
-      <w:pPr>
-        <w:jc w:val="both"/>
+        <w:t>Pablo Martínez Figueroa</w:t>
+      </w:r>
+      <w:r>
         <w:rPr>
           <w:u w:val="single"/>
         </w:rPr>
-      </w:pPr>
-      <w:r>
+        <w:t>, Francisco de Paz Galán, Antonio Manuel Montaño Aguilera</w:t>
+      </w:r>
+    </w:p>
+    <w:p>
+      <w:pPr>
+        <w:jc w:val="both"/>
+      </w:pPr>
+      <w:r>
+        <w:t>Grupo consolidado con trabajos previos en otras asignaturas, trabajadores y muy sociables. A+.</w:t>
+      </w:r>
+    </w:p>
+    <w:p>
+      <w:pPr>
+        <w:jc w:val="both"/>
         <w:rPr>
           <w:u w:val="single"/>
         </w:rPr>
-        <w:t>Pablo Martínez Figueroa</w:t>
-      </w:r>
+      </w:pPr>
       <w:r>
         <w:rPr>
           <w:u w:val="single"/>
         </w:rPr>
-        <w:t>, Francisco de Paz Galán, Antonio Manuel Montaño Aguilera</w:t>
-      </w:r>
-    </w:p>
-    <w:p>
-      <w:pPr>
-        <w:jc w:val="both"/>
-      </w:pPr>
-      <w:r>
-        <w:t>Grupo consolidado con trabajos previos en otras asignaturas, trabajadores y muy sociables. A+.</w:t>
-      </w:r>
-    </w:p>
-    <w:p>
-      <w:pPr>
-        <w:jc w:val="both"/>
-        <w:rPr>
-          <w:u w:val="single"/>
-        </w:rPr>
-      </w:pPr>
-      <w:r>
-        <w:rPr>
-          <w:u w:val="single"/>
-        </w:rPr>
         <w:t>Manuel Borrego Reina</w:t>
       </w:r>
     </w:p>
@@ -2307,107 +2450,113 @@
       <w:r>
         <w:t>Muy trabajador y responsable, pero por motivos de trabajo quizás no disponga el tiempo necesario que requiere esta asignatura. B.</w:t>
       </w:r>
-    </w:p>
-    <w:p>
-      <w:pPr>
-        <w:jc w:val="both"/>
-        <w:rPr>
-          <w:u w:val="single"/>
-        </w:rPr>
-      </w:pPr>
-      <w:r>
-        <w:rPr>
-          <w:u w:val="single"/>
-        </w:rPr>
-        <w:t>Fernando</w:t>
-      </w:r>
-      <w:r>
-        <w:rPr>
-          <w:u w:val="single"/>
-        </w:rPr>
-        <w:t xml:space="preserve"> (desconocemos sus apellidos)</w:t>
-      </w:r>
-    </w:p>
-    <w:p>
-      <w:pPr>
-        <w:jc w:val="both"/>
-      </w:pPr>
-      <w:r>
-        <w:t>Ha decidido presentarse a la convocatoria de diciembre y puede dejar al grupo colgado. F.</w:t>
-      </w:r>
-    </w:p>
-    <w:p>
-      <w:pPr>
-        <w:jc w:val="both"/>
-        <w:rPr>
-          <w:u w:val="single"/>
-        </w:rPr>
-      </w:pPr>
-      <w:r>
-        <w:rPr>
-          <w:u w:val="single"/>
-        </w:rPr>
-        <w:t>Lucía del Carmen Fuentes</w:t>
-      </w:r>
-    </w:p>
-    <w:p>
-      <w:pPr>
-        <w:jc w:val="both"/>
-      </w:pPr>
-      <w:r>
-        <w:t>He trabajado previamente con ella, al igual que Pablo y Antonio, y sabemos que trabaja bien. A+.</w:t>
-      </w:r>
-    </w:p>
-    <w:p>
-      <w:pPr>
-        <w:jc w:val="both"/>
-        <w:rPr>
-          <w:u w:val="single"/>
-        </w:rPr>
-      </w:pPr>
-      <w:r>
-        <w:rPr>
-          <w:u w:val="single"/>
-        </w:rPr>
-        <w:t>Carlos Albalat Heredia</w:t>
-      </w:r>
-    </w:p>
-    <w:p>
-      <w:pPr>
-        <w:jc w:val="both"/>
-      </w:pPr>
-      <w:r>
-        <w:t>He trabajado previamente con él y es amigable y trabajador. A+.</w:t>
-      </w:r>
-    </w:p>
-    <w:p>
-      <w:pPr>
-        <w:jc w:val="both"/>
-        <w:rPr>
-          <w:u w:val="single"/>
-        </w:rPr>
-      </w:pPr>
-      <w:r>
-        <w:rPr>
-          <w:u w:val="single"/>
-        </w:rPr>
-        <w:t xml:space="preserve">Pablo Vázquez Zambrano </w:t>
-      </w:r>
-    </w:p>
-    <w:p>
-      <w:pPr>
-        <w:jc w:val="both"/>
-      </w:pPr>
-      <w:r>
-        <w:t>Ha aprobado en septiembre. Llámalo X.</w:t>
-      </w:r>
-    </w:p>
-    <w:p>
-      <w:pPr>
-        <w:jc w:val="both"/>
-      </w:pPr>
       <w:bookmarkStart w:id="0" w:name="_GoBack"/>
       <w:bookmarkEnd w:id="0"/>
+    </w:p>
+    <w:p>
+      <w:pPr>
+        <w:jc w:val="both"/>
+        <w:rPr>
+          <w:u w:val="single"/>
+        </w:rPr>
+      </w:pPr>
+      <w:r>
+        <w:rPr>
+          <w:u w:val="single"/>
+        </w:rPr>
+        <w:t>Fernando</w:t>
+      </w:r>
+      <w:r>
+        <w:rPr>
+          <w:u w:val="single"/>
+        </w:rPr>
+        <w:t xml:space="preserve"> (desconocemos sus apellidos)</w:t>
+      </w:r>
+    </w:p>
+    <w:p>
+      <w:pPr>
+        <w:jc w:val="both"/>
+      </w:pPr>
+      <w:r>
+        <w:t>Ha decidido presentarse a la convocatoria de diciembre y puede dejar al grupo colgado. F.</w:t>
+      </w:r>
+    </w:p>
+    <w:p>
+      <w:pPr>
+        <w:jc w:val="both"/>
+        <w:rPr>
+          <w:u w:val="single"/>
+        </w:rPr>
+      </w:pPr>
+      <w:r>
+        <w:rPr>
+          <w:u w:val="single"/>
+        </w:rPr>
+        <w:t>Lucía del Carmen Fuentes</w:t>
+      </w:r>
+    </w:p>
+    <w:p>
+      <w:pPr>
+        <w:jc w:val="both"/>
+      </w:pPr>
+      <w:r>
+        <w:t>He trabajado previamente con ella, al igual que Pablo y Antonio, y sabemos que trabaja bien. A+.</w:t>
+      </w:r>
+    </w:p>
+    <w:p>
+      <w:pPr>
+        <w:jc w:val="both"/>
+        <w:rPr>
+          <w:u w:val="single"/>
+        </w:rPr>
+      </w:pPr>
+      <w:r>
+        <w:rPr>
+          <w:u w:val="single"/>
+        </w:rPr>
+        <w:t>Carlos Albalat Heredia</w:t>
+      </w:r>
+    </w:p>
+    <w:p>
+      <w:pPr>
+        <w:jc w:val="both"/>
+      </w:pPr>
+      <w:r>
+        <w:t>He trabajado previamente con él y es amigable y trabajador. A+.</w:t>
+      </w:r>
+    </w:p>
+    <w:p>
+      <w:pPr>
+        <w:jc w:val="both"/>
+        <w:rPr>
+          <w:u w:val="single"/>
+        </w:rPr>
+      </w:pPr>
+      <w:r>
+        <w:rPr>
+          <w:u w:val="single"/>
+        </w:rPr>
+        <w:t xml:space="preserve">Pablo Vázquez Zambrano </w:t>
+      </w:r>
+    </w:p>
+    <w:p>
+      <w:pPr>
+        <w:jc w:val="both"/>
+      </w:pPr>
+      <w:r>
+        <w:t>Ha aprobado en septiembre. Llámal</w:t>
+      </w:r>
+      <w:r>
+        <w:t>o X</w:t>
+      </w:r>
+      <w:r>
+        <w:t>.</w:t>
+      </w:r>
+    </w:p>
+    <w:p>
+      <w:pPr>
+        <w:jc w:val="both"/>
+      </w:pPr>
     </w:p>
     <w:p>
       <w:pPr>
@@ -3474,6 +3623,18 @@
       <w:lang w:eastAsia="es-ES"/>
     </w:rPr>
   </w:style>
+  <w:style w:type="character" w:styleId="Hipervnculovisitado">
+    <w:name w:val="FollowedHyperlink"/>
+    <w:basedOn w:val="Fuentedeprrafopredeter"/>
+    <w:uiPriority w:val="99"/>
+    <w:semiHidden/>
+    <w:unhideWhenUsed/>
+    <w:rsid w:val="0047220F"/>
+    <w:rPr>
+      <w:color w:val="954F72" w:themeColor="followedHyperlink"/>
+      <w:u w:val="single"/>
+    </w:rPr>
+  </w:style>
 </w:styles>
 </file>
 

</xml_diff>